<commit_message>
updated resume w/ hyperlinks to projects
</commit_message>
<xml_diff>
--- a/Scott Maynard Resume.docx
+++ b/Scott Maynard Resume.docx
@@ -293,6 +293,30 @@
         </w:rPr>
         <w:t xml:space="preserve"> DEVELOPER</w:t>
       </w:r>
+      <w:r>
+        <w:rPr>
+          <w:rFonts w:ascii="Segoe UI Emoji" w:hAnsi="Segoe UI Emoji" w:cs="Segoe UI Emoji"/>
+          <w:b/>
+          <w:bCs/>
+        </w:rPr>
+        <w:t>▪</w:t>
+      </w:r>
+      <w:r>
+        <w:rPr>
+          <w:rFonts w:ascii="Avenir Next LT Pro" w:hAnsi="Avenir Next LT Pro"/>
+          <w:b/>
+          <w:bCs/>
+        </w:rPr>
+        <w:t xml:space="preserve"> </w:t>
+      </w:r>
+      <w:r>
+        <w:rPr>
+          <w:rFonts w:ascii="Avenir Next LT Pro" w:hAnsi="Avenir Next LT Pro"/>
+          <w:b/>
+          <w:bCs/>
+        </w:rPr>
+        <w:t>SOFTWARE ENGINEER</w:t>
+      </w:r>
     </w:p>
     <w:p>
       <w:pPr>
@@ -496,42 +520,6 @@
           <w:rFonts w:ascii="Segoe UI Emoji" w:hAnsi="Segoe UI Emoji" w:cs="Segoe UI Emoji"/>
         </w:rPr>
         <w:t xml:space="preserve"> Visual Studio Code</w:t>
-      </w:r>
-      <w:r>
-        <w:rPr>
-          <w:rFonts w:ascii="Segoe UI Emoji" w:hAnsi="Segoe UI Emoji" w:cs="Segoe UI Emoji"/>
-        </w:rPr>
-        <w:t xml:space="preserve"> </w:t>
-      </w:r>
-      <w:r>
-        <w:rPr>
-          <w:rFonts w:ascii="Segoe UI Emoji" w:hAnsi="Segoe UI Emoji" w:cs="Segoe UI Emoji"/>
-        </w:rPr>
-        <w:t>▪</w:t>
-      </w:r>
-      <w:r>
-        <w:rPr>
-          <w:rFonts w:ascii="Segoe UI Emoji" w:hAnsi="Segoe UI Emoji" w:cs="Segoe UI Emoji"/>
-        </w:rPr>
-        <w:t xml:space="preserve"> Emacs </w:t>
-      </w:r>
-      <w:r>
-        <w:rPr>
-          <w:rFonts w:ascii="Segoe UI Emoji" w:hAnsi="Segoe UI Emoji" w:cs="Segoe UI Emoji"/>
-        </w:rPr>
-        <w:t>▪</w:t>
-      </w:r>
-      <w:r>
-        <w:rPr>
-          <w:rFonts w:ascii="Segoe UI Emoji" w:hAnsi="Segoe UI Emoji" w:cs="Segoe UI Emoji"/>
-        </w:rPr>
-        <w:t xml:space="preserve"> </w:t>
-      </w:r>
-      <w:r>
-        <w:rPr>
-          <w:rFonts w:ascii="Segoe UI Emoji" w:hAnsi="Segoe UI Emoji" w:cs="Segoe UI Emoji"/>
-        </w:rPr>
-        <w:t xml:space="preserve">PyCharm </w:t>
       </w:r>
     </w:p>
     <w:p>
@@ -710,13 +698,51 @@
           <w:u w:val="single"/>
         </w:rPr>
       </w:pPr>
-      <w:r>
-        <w:rPr>
-          <w:rFonts w:ascii="Avenir Next LT Pro" w:hAnsi="Avenir Next LT Pro" w:cs="Arial"/>
-          <w:b/>
-          <w:bCs/>
-        </w:rPr>
-        <w:t>Finance:</w:t>
+      <w:hyperlink r:id="rId9" w:history="1">
+        <w:r>
+          <w:rPr>
+            <w:rStyle w:val="Hyperlink"/>
+            <w:rFonts w:ascii="Avenir Next LT Pro" w:hAnsi="Avenir Next LT Pro" w:cs="Arial"/>
+            <w:b/>
+            <w:bCs/>
+          </w:rPr>
+          <w:t>Finance</w:t>
+        </w:r>
+      </w:hyperlink>
+      <w:r>
+        <w:rPr>
+          <w:rFonts w:ascii="Avenir Next LT Pro" w:hAnsi="Avenir Next LT Pro" w:cs="Arial"/>
+          <w:b/>
+          <w:bCs/>
+        </w:rPr>
+        <w:t xml:space="preserve"> (</w:t>
+      </w:r>
+      <w:hyperlink r:id="rId10" w:history="1">
+        <w:r>
+          <w:rPr>
+            <w:rStyle w:val="Hyperlink"/>
+            <w:rFonts w:ascii="Avenir Next LT Pro" w:hAnsi="Avenir Next LT Pro" w:cs="Arial"/>
+            <w:b/>
+            <w:bCs/>
+          </w:rPr>
+          <w:t>Source</w:t>
+        </w:r>
+      </w:hyperlink>
+      <w:r>
+        <w:rPr>
+          <w:rFonts w:ascii="Avenir Next LT Pro" w:hAnsi="Avenir Next LT Pro" w:cs="Arial"/>
+          <w:b/>
+          <w:bCs/>
+        </w:rPr>
+        <w:t>)</w:t>
+      </w:r>
+      <w:r>
+        <w:rPr>
+          <w:rFonts w:ascii="Avenir Next LT Pro" w:hAnsi="Avenir Next LT Pro" w:cs="Arial"/>
+          <w:b/>
+          <w:bCs/>
+        </w:rPr>
+        <w:t>:</w:t>
       </w:r>
       <w:r>
         <w:rPr>
@@ -776,7 +802,13 @@
         <w:rPr>
           <w:rFonts w:ascii="Avenir Next LT Pro" w:hAnsi="Avenir Next LT Pro" w:cs="Arial"/>
         </w:rPr>
-        <w:t xml:space="preserve"> Heroku for global viewership </w:t>
+        <w:t xml:space="preserve"> Heroku for global viewership</w:t>
+      </w:r>
+      <w:r>
+        <w:rPr>
+          <w:rFonts w:ascii="Avenir Next LT Pro" w:hAnsi="Avenir Next LT Pro" w:cs="Arial"/>
+        </w:rPr>
+        <w:t xml:space="preserve">. </w:t>
       </w:r>
     </w:p>
     <w:p>
@@ -792,13 +824,42 @@
           <w:u w:val="single"/>
         </w:rPr>
       </w:pPr>
-      <w:r>
-        <w:rPr>
-          <w:rFonts w:ascii="Avenir Next LT Pro" w:hAnsi="Avenir Next LT Pro" w:cs="Arial"/>
-          <w:b/>
-          <w:bCs/>
-        </w:rPr>
-        <w:t xml:space="preserve">Space Invaders: </w:t>
+      <w:hyperlink r:id="rId11" w:history="1">
+        <w:r>
+          <w:rPr>
+            <w:rStyle w:val="Hyperlink"/>
+            <w:rFonts w:ascii="Avenir Next LT Pro" w:hAnsi="Avenir Next LT Pro" w:cs="Arial"/>
+            <w:b/>
+            <w:bCs/>
+          </w:rPr>
+          <w:t>Space I</w:t>
+        </w:r>
+        <w:r>
+          <w:rPr>
+            <w:rStyle w:val="Hyperlink"/>
+            <w:rFonts w:ascii="Avenir Next LT Pro" w:hAnsi="Avenir Next LT Pro" w:cs="Arial"/>
+            <w:b/>
+            <w:bCs/>
+          </w:rPr>
+          <w:t>n</w:t>
+        </w:r>
+        <w:r>
+          <w:rPr>
+            <w:rStyle w:val="Hyperlink"/>
+            <w:rFonts w:ascii="Avenir Next LT Pro" w:hAnsi="Avenir Next LT Pro" w:cs="Arial"/>
+            <w:b/>
+            <w:bCs/>
+          </w:rPr>
+          <w:t>vaders</w:t>
+        </w:r>
+      </w:hyperlink>
+      <w:r>
+        <w:rPr>
+          <w:rFonts w:ascii="Avenir Next LT Pro" w:hAnsi="Avenir Next LT Pro" w:cs="Arial"/>
+          <w:b/>
+          <w:bCs/>
+        </w:rPr>
+        <w:t xml:space="preserve">: </w:t>
       </w:r>
       <w:r>
         <w:rPr>
@@ -832,13 +893,51 @@
           <w:u w:val="single"/>
         </w:rPr>
       </w:pPr>
-      <w:r>
-        <w:rPr>
-          <w:rFonts w:ascii="Avenir Next LT Pro" w:hAnsi="Avenir Next LT Pro" w:cs="Arial"/>
-          <w:b/>
-          <w:bCs/>
-        </w:rPr>
-        <w:t>Homepage:</w:t>
+      <w:hyperlink r:id="rId12" w:history="1">
+        <w:r>
+          <w:rPr>
+            <w:rStyle w:val="Hyperlink"/>
+            <w:rFonts w:ascii="Avenir Next LT Pro" w:hAnsi="Avenir Next LT Pro" w:cs="Arial"/>
+            <w:b/>
+            <w:bCs/>
+          </w:rPr>
+          <w:t>Homepage</w:t>
+        </w:r>
+      </w:hyperlink>
+      <w:r>
+        <w:rPr>
+          <w:rFonts w:ascii="Avenir Next LT Pro" w:hAnsi="Avenir Next LT Pro" w:cs="Arial"/>
+          <w:b/>
+          <w:bCs/>
+        </w:rPr>
+        <w:t xml:space="preserve"> (</w:t>
+      </w:r>
+      <w:hyperlink r:id="rId13" w:history="1">
+        <w:r>
+          <w:rPr>
+            <w:rStyle w:val="Hyperlink"/>
+            <w:rFonts w:ascii="Avenir Next LT Pro" w:hAnsi="Avenir Next LT Pro" w:cs="Arial"/>
+            <w:b/>
+            <w:bCs/>
+          </w:rPr>
+          <w:t>Source</w:t>
+        </w:r>
+      </w:hyperlink>
+      <w:r>
+        <w:rPr>
+          <w:rFonts w:ascii="Avenir Next LT Pro" w:hAnsi="Avenir Next LT Pro" w:cs="Arial"/>
+          <w:b/>
+          <w:bCs/>
+        </w:rPr>
+        <w:t>)</w:t>
+      </w:r>
+      <w:r>
+        <w:rPr>
+          <w:rFonts w:ascii="Avenir Next LT Pro" w:hAnsi="Avenir Next LT Pro" w:cs="Arial"/>
+          <w:b/>
+          <w:bCs/>
+        </w:rPr>
+        <w:t>:</w:t>
       </w:r>
       <w:r>
         <w:rPr>
@@ -872,13 +971,51 @@
           <w:u w:val="single"/>
         </w:rPr>
       </w:pPr>
-      <w:r>
-        <w:rPr>
-          <w:rFonts w:ascii="Avenir Next LT Pro" w:hAnsi="Avenir Next LT Pro" w:cs="Arial"/>
-          <w:b/>
-          <w:bCs/>
-        </w:rPr>
-        <w:t>Pomodoro Timer:</w:t>
+      <w:hyperlink r:id="rId14" w:history="1">
+        <w:r>
+          <w:rPr>
+            <w:rStyle w:val="Hyperlink"/>
+            <w:rFonts w:ascii="Avenir Next LT Pro" w:hAnsi="Avenir Next LT Pro" w:cs="Arial"/>
+            <w:b/>
+            <w:bCs/>
+          </w:rPr>
+          <w:t>Pomodoro Timer</w:t>
+        </w:r>
+      </w:hyperlink>
+      <w:r>
+        <w:rPr>
+          <w:rFonts w:ascii="Avenir Next LT Pro" w:hAnsi="Avenir Next LT Pro" w:cs="Arial"/>
+          <w:b/>
+          <w:bCs/>
+        </w:rPr>
+        <w:t xml:space="preserve"> (</w:t>
+      </w:r>
+      <w:hyperlink r:id="rId15" w:history="1">
+        <w:r>
+          <w:rPr>
+            <w:rStyle w:val="Hyperlink"/>
+            <w:rFonts w:ascii="Avenir Next LT Pro" w:hAnsi="Avenir Next LT Pro" w:cs="Arial"/>
+            <w:b/>
+            <w:bCs/>
+          </w:rPr>
+          <w:t>Source</w:t>
+        </w:r>
+      </w:hyperlink>
+      <w:r>
+        <w:rPr>
+          <w:rFonts w:ascii="Avenir Next LT Pro" w:hAnsi="Avenir Next LT Pro" w:cs="Arial"/>
+          <w:b/>
+          <w:bCs/>
+        </w:rPr>
+        <w:t>)</w:t>
+      </w:r>
+      <w:r>
+        <w:rPr>
+          <w:rFonts w:ascii="Avenir Next LT Pro" w:hAnsi="Avenir Next LT Pro" w:cs="Arial"/>
+          <w:b/>
+          <w:bCs/>
+        </w:rPr>
+        <w:t>:</w:t>
       </w:r>
       <w:r>
         <w:t xml:space="preserve"> </w:t>
@@ -1053,6 +1190,30 @@
           <w:bCs/>
         </w:rPr>
         <w:t>WEB DEVELOPER</w:t>
+      </w:r>
+      <w:r>
+        <w:rPr>
+          <w:rFonts w:ascii="Segoe UI Emoji" w:hAnsi="Segoe UI Emoji" w:cs="Segoe UI Emoji"/>
+          <w:b/>
+          <w:bCs/>
+        </w:rPr>
+        <w:t>▪</w:t>
+      </w:r>
+      <w:r>
+        <w:rPr>
+          <w:rFonts w:ascii="Avenir Next LT Pro" w:hAnsi="Avenir Next LT Pro"/>
+          <w:b/>
+          <w:bCs/>
+        </w:rPr>
+        <w:t xml:space="preserve"> </w:t>
+      </w:r>
+      <w:r>
+        <w:rPr>
+          <w:rFonts w:ascii="Avenir Next LT Pro" w:hAnsi="Avenir Next LT Pro"/>
+          <w:b/>
+          <w:bCs/>
+        </w:rPr>
+        <w:t>SOFTWARE ENGINEER</w:t>
       </w:r>
     </w:p>
     <w:p>

</xml_diff>

<commit_message>
updated name, linkedin, and resume
</commit_message>
<xml_diff>
--- a/Scott Maynard Resume.docx
+++ b/Scott Maynard Resume.docx
@@ -35,89 +35,119 @@
         <w:jc w:val="center"/>
         <w:rPr>
           <w:rFonts w:ascii="Avenir Next LT Pro" w:hAnsi="Avenir Next LT Pro"/>
-        </w:rPr>
-      </w:pPr>
-      <w:r>
-        <w:rPr>
-          <w:rFonts w:ascii="Avenir Next LT Pro" w:hAnsi="Avenir Next LT Pro"/>
+          <w:sz w:val="20"/>
+          <w:szCs w:val="20"/>
+        </w:rPr>
+      </w:pPr>
+      <w:r>
+        <w:rPr>
+          <w:rFonts w:ascii="Avenir Next LT Pro" w:hAnsi="Avenir Next LT Pro"/>
+          <w:sz w:val="20"/>
+          <w:szCs w:val="20"/>
         </w:rPr>
         <w:t>941</w:t>
       </w:r>
       <w:r>
         <w:rPr>
           <w:rFonts w:ascii="Avenir Next LT Pro" w:hAnsi="Avenir Next LT Pro"/>
+          <w:sz w:val="20"/>
+          <w:szCs w:val="20"/>
         </w:rPr>
         <w:t>-</w:t>
       </w:r>
       <w:r>
         <w:rPr>
           <w:rFonts w:ascii="Avenir Next LT Pro" w:hAnsi="Avenir Next LT Pro"/>
+          <w:sz w:val="20"/>
+          <w:szCs w:val="20"/>
         </w:rPr>
         <w:t>330</w:t>
       </w:r>
       <w:r>
         <w:rPr>
           <w:rFonts w:ascii="Avenir Next LT Pro" w:hAnsi="Avenir Next LT Pro"/>
+          <w:sz w:val="20"/>
+          <w:szCs w:val="20"/>
         </w:rPr>
         <w:t>-</w:t>
       </w:r>
       <w:r>
         <w:rPr>
           <w:rFonts w:ascii="Avenir Next LT Pro" w:hAnsi="Avenir Next LT Pro"/>
+          <w:sz w:val="20"/>
+          <w:szCs w:val="20"/>
         </w:rPr>
         <w:t>7623</w:t>
       </w:r>
       <w:r>
         <w:rPr>
           <w:rFonts w:ascii="Avenir Next LT Pro" w:hAnsi="Avenir Next LT Pro"/>
+          <w:sz w:val="20"/>
+          <w:szCs w:val="20"/>
         </w:rPr>
         <w:t xml:space="preserve"> </w:t>
       </w:r>
       <w:r>
         <w:rPr>
           <w:rFonts w:ascii="Arial" w:hAnsi="Arial" w:cs="Arial"/>
+          <w:sz w:val="20"/>
+          <w:szCs w:val="20"/>
         </w:rPr>
         <w:t>|</w:t>
       </w:r>
       <w:r>
         <w:rPr>
           <w:rFonts w:ascii="Avenir Next LT Pro" w:hAnsi="Avenir Next LT Pro"/>
+          <w:sz w:val="20"/>
+          <w:szCs w:val="20"/>
         </w:rPr>
         <w:t xml:space="preserve"> Austin</w:t>
       </w:r>
       <w:r>
         <w:rPr>
           <w:rFonts w:ascii="Avenir Next LT Pro" w:hAnsi="Avenir Next LT Pro"/>
+          <w:sz w:val="20"/>
+          <w:szCs w:val="20"/>
         </w:rPr>
         <w:t>,</w:t>
       </w:r>
       <w:r>
         <w:rPr>
           <w:rFonts w:ascii="Avenir Next LT Pro" w:hAnsi="Avenir Next LT Pro"/>
-        </w:rPr>
-        <w:t xml:space="preserve"> </w:t>
-      </w:r>
-      <w:r>
-        <w:rPr>
-          <w:rFonts w:ascii="Avenir Next LT Pro" w:hAnsi="Avenir Next LT Pro"/>
+          <w:sz w:val="20"/>
+          <w:szCs w:val="20"/>
+        </w:rPr>
+        <w:t xml:space="preserve"> </w:t>
+      </w:r>
+      <w:r>
+        <w:rPr>
+          <w:rFonts w:ascii="Avenir Next LT Pro" w:hAnsi="Avenir Next LT Pro"/>
+          <w:sz w:val="20"/>
+          <w:szCs w:val="20"/>
         </w:rPr>
         <w:t>TX</w:t>
       </w:r>
       <w:r>
         <w:rPr>
           <w:rFonts w:ascii="Avenir Next LT Pro" w:hAnsi="Avenir Next LT Pro"/>
+          <w:sz w:val="20"/>
+          <w:szCs w:val="20"/>
         </w:rPr>
         <w:t xml:space="preserve"> </w:t>
       </w:r>
       <w:r>
         <w:rPr>
           <w:rFonts w:ascii="Arial" w:hAnsi="Arial" w:cs="Arial"/>
+          <w:sz w:val="20"/>
+          <w:szCs w:val="20"/>
         </w:rPr>
         <w:t>|</w:t>
       </w:r>
       <w:r>
         <w:rPr>
           <w:rFonts w:ascii="Avenir Next LT Pro" w:hAnsi="Avenir Next LT Pro"/>
+          <w:sz w:val="20"/>
+          <w:szCs w:val="20"/>
         </w:rPr>
         <w:t xml:space="preserve"> </w:t>
       </w:r>
@@ -126,6 +156,8 @@
           <w:rPr>
             <w:rStyle w:val="Hyperlink"/>
             <w:rFonts w:ascii="Avenir Next LT Pro" w:hAnsi="Avenir Next LT Pro"/>
+            <w:sz w:val="20"/>
+            <w:szCs w:val="20"/>
           </w:rPr>
           <w:t>scott.t.maynard@gmail.com</w:t>
         </w:r>
@@ -133,18 +165,24 @@
       <w:r>
         <w:rPr>
           <w:rFonts w:ascii="Avenir Next LT Pro" w:hAnsi="Avenir Next LT Pro"/>
-        </w:rPr>
-        <w:t xml:space="preserve"> </w:t>
-      </w:r>
-      <w:r>
-        <w:rPr>
-          <w:rFonts w:ascii="Avenir Next LT Pro" w:hAnsi="Avenir Next LT Pro" w:cs="Arial"/>
+          <w:sz w:val="20"/>
+          <w:szCs w:val="20"/>
+        </w:rPr>
+        <w:t xml:space="preserve"> </w:t>
+      </w:r>
+      <w:r>
+        <w:rPr>
+          <w:rFonts w:ascii="Avenir Next LT Pro" w:hAnsi="Avenir Next LT Pro" w:cs="Arial"/>
+          <w:sz w:val="20"/>
+          <w:szCs w:val="20"/>
         </w:rPr>
         <w:t>|</w:t>
       </w:r>
       <w:r>
         <w:rPr>
           <w:rFonts w:ascii="Avenir Next LT Pro" w:hAnsi="Avenir Next LT Pro"/>
+          <w:sz w:val="20"/>
+          <w:szCs w:val="20"/>
         </w:rPr>
         <w:t xml:space="preserve"> </w:t>
       </w:r>
@@ -152,14 +190,16 @@
         <w:r>
           <w:rPr>
             <w:rStyle w:val="Hyperlink"/>
-            <w:rFonts w:ascii="Avenir Next LT Pro" w:hAnsi="Avenir Next LT Pro"/>
+            <w:sz w:val="20"/>
+            <w:szCs w:val="20"/>
           </w:rPr>
-          <w:t>linkedin.com/in/scott-maynard-dev/</w:t>
+          <w:t>https://www.linkedin.com/in/scott-t-maynard</w:t>
         </w:r>
       </w:hyperlink>
       <w:r>
         <w:rPr>
-          <w:rFonts w:ascii="Avenir Next LT Pro" w:hAnsi="Avenir Next LT Pro"/>
+          <w:sz w:val="20"/>
+          <w:szCs w:val="20"/>
         </w:rPr>
         <w:t xml:space="preserve"> </w:t>
       </w:r>
@@ -172,11 +212,15 @@
         <w:jc w:val="center"/>
         <w:rPr>
           <w:rFonts w:ascii="Avenir Next LT Pro" w:hAnsi="Avenir Next LT Pro"/>
-        </w:rPr>
-      </w:pPr>
-      <w:r>
-        <w:rPr>
-          <w:rFonts w:ascii="Avenir Next LT Pro" w:hAnsi="Avenir Next LT Pro"/>
+          <w:sz w:val="20"/>
+          <w:szCs w:val="20"/>
+        </w:rPr>
+      </w:pPr>
+      <w:r>
+        <w:rPr>
+          <w:rFonts w:ascii="Avenir Next LT Pro" w:hAnsi="Avenir Next LT Pro"/>
+          <w:sz w:val="20"/>
+          <w:szCs w:val="20"/>
         </w:rPr>
         <w:t xml:space="preserve">Portfolio: </w:t>
       </w:r>
@@ -185,6 +229,8 @@
           <w:rPr>
             <w:rStyle w:val="Hyperlink"/>
             <w:rFonts w:ascii="Avenir Next LT Pro" w:hAnsi="Avenir Next LT Pro"/>
+            <w:sz w:val="20"/>
+            <w:szCs w:val="20"/>
           </w:rPr>
           <w:t>https://smaynard90.github.io</w:t>
         </w:r>
@@ -192,32 +238,26 @@
       <w:r>
         <w:rPr>
           <w:rFonts w:ascii="Avenir Next LT Pro" w:hAnsi="Avenir Next LT Pro"/>
-        </w:rPr>
-        <w:t xml:space="preserve"> </w:t>
-      </w:r>
-      <w:r>
-        <w:rPr>
-          <w:rFonts w:ascii="Avenir Next LT Pro" w:hAnsi="Avenir Next LT Pro"/>
-        </w:rPr>
-        <w:t>|</w:t>
-      </w:r>
-      <w:r>
-        <w:rPr>
-          <w:rFonts w:ascii="Avenir Next LT Pro" w:hAnsi="Avenir Next LT Pro"/>
-        </w:rPr>
-        <w:t xml:space="preserve"> </w:t>
-      </w:r>
-      <w:r>
-        <w:rPr>
-          <w:rFonts w:ascii="Avenir Next LT Pro" w:hAnsi="Avenir Next LT Pro"/>
-        </w:rPr>
-        <w:t xml:space="preserve">GitHub: </w:t>
+          <w:sz w:val="20"/>
+          <w:szCs w:val="20"/>
+        </w:rPr>
+        <w:t xml:space="preserve"> </w:t>
+      </w:r>
+      <w:r>
+        <w:rPr>
+          <w:rFonts w:ascii="Avenir Next LT Pro" w:hAnsi="Avenir Next LT Pro"/>
+          <w:sz w:val="20"/>
+          <w:szCs w:val="20"/>
+        </w:rPr>
+        <w:t xml:space="preserve">| GitHub: </w:t>
       </w:r>
       <w:hyperlink r:id="rId8" w:history="1">
         <w:r>
           <w:rPr>
             <w:rStyle w:val="Hyperlink"/>
             <w:rFonts w:ascii="Avenir Next LT Pro" w:hAnsi="Avenir Next LT Pro"/>
+            <w:sz w:val="20"/>
+            <w:szCs w:val="20"/>
           </w:rPr>
           <w:t>https://github.com/smaynard90</w:t>
         </w:r>
@@ -389,6 +429,24 @@
       <w:r>
         <w:rPr>
           <w:rFonts w:ascii="Avenir Next LT Pro" w:hAnsi="Avenir Next LT Pro"/>
+        </w:rPr>
+        <w:t xml:space="preserve"> </w:t>
+      </w:r>
+      <w:r>
+        <w:rPr>
+          <w:rFonts w:ascii="Avenir Next LT Pro" w:hAnsi="Avenir Next LT Pro"/>
+        </w:rPr>
+        <w:t xml:space="preserve">.NET </w:t>
+      </w:r>
+      <w:r>
+        <w:rPr>
+          <w:rFonts w:ascii="Segoe UI Emoji" w:hAnsi="Segoe UI Emoji" w:cs="Segoe UI Emoji"/>
+        </w:rPr>
+        <w:t>▪</w:t>
+      </w:r>
+      <w:r>
+        <w:rPr>
+          <w:rFonts w:ascii="Segoe UI Emoji" w:hAnsi="Segoe UI Emoji" w:cs="Segoe UI Emoji"/>
         </w:rPr>
         <w:t xml:space="preserve"> </w:t>
       </w:r>

</xml_diff>